<commit_message>
MGS-6409 notice to leave text changes
</commit_message>
<xml_diff>
--- a/housing-service/src/main/resources/templates/notice-to-leave-2021.docx
+++ b/housing-service/src/main/resources/templates/notice-to-leave-2021.docx
@@ -8258,8 +8258,106 @@
           <w:sz w:val="22"/>
           <w:szCs w:val="22"/>
         </w:rPr>
-        <w:t>Remember that you are liable to pay rent for the Let Property until the notice period expires or you cease to occupy the property, whichever is later. If your Landlord has given you notice to leave, and you wish to end your tenancy before the notice period expires, you may be able to end your tenancy early, but this can only be done with your Landlord’s written agreement. If the Landlord does not agree, you will still have to pay rent for the Let Property until the end of the notice period, even if you have moved out. You should discuss this option with your Landlord if this is something you would like to do. If you decide to stay on after the expiry of the notice period, you are liable to pay rent until the date set in the eviction order.</w:t>
-      </w:r>
+        <w:t>Remember that you are liable to pay rent for the Let Property until the notice period expires or you cease to occupy the property, whichever is later. If your Landlord has given you notice to leave, and you wish to end your tenancy</w:t>
+      </w:r>
+      <w:r>
+        <w:rPr>
+          <w:rFonts w:cs="Arial"/>
+          <w:sz w:val="22"/>
+          <w:szCs w:val="22"/>
+        </w:rPr>
+        <w:t xml:space="preserve"> </w:t>
+      </w:r>
+      <w:r>
+        <w:rPr>
+          <w:rFonts w:cs="Arial"/>
+          <w:sz w:val="22"/>
+          <w:szCs w:val="22"/>
+        </w:rPr>
+        <w:t>before the notice period expires, you will</w:t>
+      </w:r>
+      <w:r>
+        <w:rPr>
+          <w:rFonts w:cs="Arial"/>
+          <w:sz w:val="22"/>
+          <w:szCs w:val="22"/>
+        </w:rPr>
+        <w:t xml:space="preserve"> </w:t>
+      </w:r>
+      <w:r>
+        <w:rPr>
+          <w:rFonts w:cs="Arial"/>
+          <w:sz w:val="22"/>
+          <w:szCs w:val="22"/>
+        </w:rPr>
+        <w:t>be able to end your tenancy early</w:t>
+      </w:r>
+      <w:r>
+        <w:rPr>
+          <w:rFonts w:cs="Arial"/>
+          <w:sz w:val="22"/>
+          <w:szCs w:val="22"/>
+        </w:rPr>
+        <w:t xml:space="preserve"> </w:t>
+      </w:r>
+      <w:r>
+        <w:rPr>
+          <w:rFonts w:cs="Arial"/>
+          <w:sz w:val="22"/>
+          <w:szCs w:val="22"/>
+        </w:rPr>
+        <w:t>by giving your own 28 days’</w:t>
+      </w:r>
+      <w:r>
+        <w:rPr>
+          <w:rFonts w:cs="Arial"/>
+          <w:sz w:val="22"/>
+          <w:szCs w:val="22"/>
+        </w:rPr>
+        <w:t xml:space="preserve"> </w:t>
+      </w:r>
+      <w:r>
+        <w:rPr>
+          <w:rFonts w:cs="Arial"/>
+          <w:sz w:val="22"/>
+          <w:szCs w:val="22"/>
+        </w:rPr>
+        <w:t>notice to end the tenancy in accordance with your lease terms, or end it sooner, with your Landlord’s written agreement. If you don’t give 28 days’ notice to end the tenancy or the Landlord does not agree</w:t>
+      </w:r>
+      <w:r>
+        <w:rPr>
+          <w:rFonts w:cs="Arial"/>
+          <w:sz w:val="22"/>
+          <w:szCs w:val="22"/>
+        </w:rPr>
+        <w:t xml:space="preserve"> </w:t>
+      </w:r>
+      <w:r>
+        <w:rPr>
+          <w:rFonts w:cs="Arial"/>
+          <w:sz w:val="22"/>
+          <w:szCs w:val="22"/>
+        </w:rPr>
+        <w:t>to an early termination date, you will still have to pay rent for the Let Property until the end of the landlord’s notice period, even if you have moved out. You should discuss this option with your Landlord if this is something you would like</w:t>
+      </w:r>
+      <w:r>
+        <w:rPr>
+          <w:rFonts w:cs="Arial"/>
+          <w:sz w:val="22"/>
+          <w:szCs w:val="22"/>
+        </w:rPr>
+        <w:t xml:space="preserve"> </w:t>
+      </w:r>
+      <w:r>
+        <w:rPr>
+          <w:rFonts w:cs="Arial"/>
+          <w:sz w:val="22"/>
+          <w:szCs w:val="22"/>
+        </w:rPr>
+        <w:t>to do. If you decide to stay on after the expiry of the notice period, you are liable to pay rent until the date set in the eviction order.</w:t>
+      </w:r>
+      <w:bookmarkStart w:id="0" w:name="_GoBack"/>
+      <w:bookmarkEnd w:id="0"/>
     </w:p>
     <w:p>
       <w:pPr>
@@ -8353,7 +8451,7 @@
           <w:sz w:val="22"/>
           <w:szCs w:val="22"/>
         </w:rPr>
-        <w:t xml:space="preserve">If you leave your home once the notice period has ended, or through an eviction order issued by the Tribunal, and you are not satisfied that your Landlord genuinely wanted their property back under the eviction ground(s) outlined in Part 2, you can apply to the Tribunal for a wrongful termination order against your Landlord for a compensation </w:t>
+        <w:t xml:space="preserve">If you leave your home once the notice period has ended, or through an eviction order issued by the Tribunal, and you are not satisfied that your Landlord genuinely wanted their property back under the eviction ground(s) outlined in Part 2, you can apply to the </w:t>
       </w:r>
       <w:r>
         <w:rPr>
@@ -8362,7 +8460,7 @@
           <w:szCs w:val="22"/>
         </w:rPr>
         <w:lastRenderedPageBreak/>
-        <w:t>amount not exceeding 6 months’ rent.  More information about this, including how to apply to the Tribunal, is available on the Tribunal’s website</w:t>
+        <w:t>Tribunal for a wrongful termination order against your Landlord for a compensation amount not exceeding 6 months’ rent.  More information about this, including how to apply to the Tribunal, is available on the Tribunal’s website</w:t>
       </w:r>
       <w:r>
         <w:rPr>
@@ -8594,8 +8692,6 @@
         </w:rPr>
         <w:t>1 April 2021 to 30 September 2021</w:t>
       </w:r>
-      <w:bookmarkStart w:id="0" w:name="_GoBack"/>
-      <w:bookmarkEnd w:id="0"/>
       <w:r>
         <w:rPr>
           <w:rFonts w:cs="Arial"/>
@@ -15300,6 +15396,7 @@
   <w:style w:type="character" w:default="1" w:styleId="DefaultParagraphFont">
     <w:name w:val="Default Paragraph Font"/>
     <w:uiPriority w:val="1"/>
+    <w:semiHidden/>
     <w:unhideWhenUsed/>
   </w:style>
   <w:style w:type="table" w:default="1" w:styleId="TableNormal">
@@ -19304,21 +19401,6 @@
 </file>
 
 <file path=customXml/item1.xml><?xml version="1.0" encoding="utf-8"?>
-<p:properties xmlns:p="http://schemas.microsoft.com/office/2006/metadata/properties" xmlns:xsi="http://www.w3.org/2001/XMLSchema-instance" xmlns:pc="http://schemas.microsoft.com/office/infopath/2007/PartnerControls">
-  <documentManagement/>
-</p:properties>
-</file>
-
-<file path=customXml/item2.xml><?xml version="1.0" encoding="utf-8"?>
-<?mso-contentType ?>
-<FormTemplates xmlns="http://schemas.microsoft.com/sharepoint/v3/contenttype/forms">
-  <Display>DocumentLibraryForm</Display>
-  <Edit>DocumentLibraryForm</Edit>
-  <New>DocumentLibraryForm</New>
-</FormTemplates>
-</file>
-
-<file path=customXml/item3.xml><?xml version="1.0" encoding="utf-8"?>
 <ct:contentTypeSchema xmlns:ct="http://schemas.microsoft.com/office/2006/metadata/contentType" xmlns:ma="http://schemas.microsoft.com/office/2006/metadata/properties/metaAttributes" ct:_="" ma:_="" ma:contentTypeName="Document" ma:contentTypeID="0x010100A6AD92B10D60D648AC252C75162EA0F5" ma:contentTypeVersion="4" ma:contentTypeDescription="Create a new document." ma:contentTypeScope="" ma:versionID="d14db0be8c12f9adcf70d0e4517ba46b">
   <xsd:schema xmlns:xsd="http://www.w3.org/2001/XMLSchema" xmlns:xs="http://www.w3.org/2001/XMLSchema" xmlns:p="http://schemas.microsoft.com/office/2006/metadata/properties" xmlns:ns2="65723b6b-0315-46bf-9bb6-3ab4f3437800" targetNamespace="http://schemas.microsoft.com/office/2006/metadata/properties" ma:root="true" ma:fieldsID="0acb2796b672197559e66ec2db4bdbbb" ns2:_="">
     <xsd:import namespace="65723b6b-0315-46bf-9bb6-3ab4f3437800"/>
@@ -19480,28 +19562,26 @@
 </ct:contentTypeSchema>
 </file>
 
+<file path=customXml/item2.xml><?xml version="1.0" encoding="utf-8"?>
+<?mso-contentType ?>
+<FormTemplates xmlns="http://schemas.microsoft.com/sharepoint/v3/contenttype/forms">
+  <Display>DocumentLibraryForm</Display>
+  <Edit>DocumentLibraryForm</Edit>
+  <New>DocumentLibraryForm</New>
+</FormTemplates>
+</file>
+
+<file path=customXml/item3.xml><?xml version="1.0" encoding="utf-8"?>
+<p:properties xmlns:p="http://schemas.microsoft.com/office/2006/metadata/properties" xmlns:xsi="http://www.w3.org/2001/XMLSchema-instance" xmlns:pc="http://schemas.microsoft.com/office/infopath/2007/PartnerControls">
+  <documentManagement/>
+</p:properties>
+</file>
+
 <file path=customXml/item4.xml><?xml version="1.0" encoding="utf-8"?>
 <b:Sources xmlns:b="http://schemas.openxmlformats.org/officeDocument/2006/bibliography" xmlns="http://schemas.openxmlformats.org/officeDocument/2006/bibliography" SelectedStyle="\APA.XSL" StyleName="APA"/>
 </file>
 
 <file path=customXml/itemProps1.xml><?xml version="1.0" encoding="utf-8"?>
-<ds:datastoreItem xmlns:ds="http://schemas.openxmlformats.org/officeDocument/2006/customXml" ds:itemID="{43250F5F-8E4D-41D8-B017-2B8543428A99}">
-  <ds:schemaRefs>
-    <ds:schemaRef ds:uri="http://schemas.microsoft.com/office/2006/metadata/properties"/>
-    <ds:schemaRef ds:uri="http://schemas.microsoft.com/office/infopath/2007/PartnerControls"/>
-  </ds:schemaRefs>
-</ds:datastoreItem>
-</file>
-
-<file path=customXml/itemProps2.xml><?xml version="1.0" encoding="utf-8"?>
-<ds:datastoreItem xmlns:ds="http://schemas.openxmlformats.org/officeDocument/2006/customXml" ds:itemID="{94C1B01F-0393-43EC-AF26-88870FE8F404}">
-  <ds:schemaRefs>
-    <ds:schemaRef ds:uri="http://schemas.microsoft.com/sharepoint/v3/contenttype/forms"/>
-  </ds:schemaRefs>
-</ds:datastoreItem>
-</file>
-
-<file path=customXml/itemProps3.xml><?xml version="1.0" encoding="utf-8"?>
 <ds:datastoreItem xmlns:ds="http://schemas.openxmlformats.org/officeDocument/2006/customXml" ds:itemID="{F1CED6F6-6FF6-4EE5-BD01-230717A20BA1}">
   <ds:schemaRefs>
     <ds:schemaRef ds:uri="http://schemas.microsoft.com/office/2006/metadata/contentType"/>
@@ -19519,8 +19599,25 @@
 </ds:datastoreItem>
 </file>
 
+<file path=customXml/itemProps2.xml><?xml version="1.0" encoding="utf-8"?>
+<ds:datastoreItem xmlns:ds="http://schemas.openxmlformats.org/officeDocument/2006/customXml" ds:itemID="{94C1B01F-0393-43EC-AF26-88870FE8F404}">
+  <ds:schemaRefs>
+    <ds:schemaRef ds:uri="http://schemas.microsoft.com/sharepoint/v3/contenttype/forms"/>
+  </ds:schemaRefs>
+</ds:datastoreItem>
+</file>
+
+<file path=customXml/itemProps3.xml><?xml version="1.0" encoding="utf-8"?>
+<ds:datastoreItem xmlns:ds="http://schemas.openxmlformats.org/officeDocument/2006/customXml" ds:itemID="{43250F5F-8E4D-41D8-B017-2B8543428A99}">
+  <ds:schemaRefs>
+    <ds:schemaRef ds:uri="http://schemas.microsoft.com/office/2006/metadata/properties"/>
+    <ds:schemaRef ds:uri="http://schemas.microsoft.com/office/infopath/2007/PartnerControls"/>
+  </ds:schemaRefs>
+</ds:datastoreItem>
+</file>
+
 <file path=customXml/itemProps4.xml><?xml version="1.0" encoding="utf-8"?>
-<ds:datastoreItem xmlns:ds="http://schemas.openxmlformats.org/officeDocument/2006/customXml" ds:itemID="{F821D038-086B-504E-A0A9-C96497860617}">
+<ds:datastoreItem xmlns:ds="http://schemas.openxmlformats.org/officeDocument/2006/customXml" ds:itemID="{61431576-4F13-D341-A523-79C10A819A8B}">
   <ds:schemaRefs>
     <ds:schemaRef ds:uri="http://schemas.openxmlformats.org/officeDocument/2006/bibliography"/>
   </ds:schemaRefs>

</xml_diff>